<commit_message>
Added create admin user if not exist and check on authentication and welcome page for if user is an admin
</commit_message>
<xml_diff>
--- a/Project.docx
+++ b/Project.docx
@@ -1,6 +1,6 @@
 
 <file path=word/document.xml><?xml version="1.0" encoding="utf-8"?>
-<w:document xmlns:wpc="http://schemas.microsoft.com/office/word/2010/wordprocessingCanvas" xmlns:cx="http://schemas.microsoft.com/office/drawing/2014/chartex" xmlns:cx1="http://schemas.microsoft.com/office/drawing/2015/9/8/chartex" xmlns:mc="http://schemas.openxmlformats.org/markup-compatibility/2006" xmlns:o="urn:schemas-microsoft-com:office:office" xmlns:r="http://schemas.openxmlformats.org/officeDocument/2006/relationships" xmlns:m="http://schemas.openxmlformats.org/officeDocument/2006/math" xmlns:v="urn:schemas-microsoft-com:vml" xmlns:wp14="http://schemas.microsoft.com/office/word/2010/wordprocessingDrawing" xmlns:wp="http://schemas.openxmlformats.org/drawingml/2006/wordprocessingDrawing" xmlns:w10="urn:schemas-microsoft-com:office:word" xmlns:w="http://schemas.openxmlformats.org/wordprocessingml/2006/main" xmlns:w14="http://schemas.microsoft.com/office/word/2010/wordml" xmlns:w15="http://schemas.microsoft.com/office/word/2012/wordml" xmlns:w16se="http://schemas.microsoft.com/office/word/2015/wordml/symex" xmlns:wpg="http://schemas.microsoft.com/office/word/2010/wordprocessingGroup" xmlns:wpi="http://schemas.microsoft.com/office/word/2010/wordprocessingInk" xmlns:wne="http://schemas.microsoft.com/office/word/2006/wordml" xmlns:wps="http://schemas.microsoft.com/office/word/2010/wordprocessingShape" mc:Ignorable="w14 w15 w16se wp14">
+<w:document xmlns:wpc="http://schemas.microsoft.com/office/word/2010/wordprocessingCanvas" xmlns:cx="http://schemas.microsoft.com/office/drawing/2014/chartex" xmlns:cx1="http://schemas.microsoft.com/office/drawing/2015/9/8/chartex" xmlns:cx2="http://schemas.microsoft.com/office/drawing/2015/10/21/chartex" xmlns:cx3="http://schemas.microsoft.com/office/drawing/2016/5/9/chartex" xmlns:cx4="http://schemas.microsoft.com/office/drawing/2016/5/10/chartex" xmlns:cx5="http://schemas.microsoft.com/office/drawing/2016/5/11/chartex" xmlns:cx6="http://schemas.microsoft.com/office/drawing/2016/5/12/chartex" xmlns:cx7="http://schemas.microsoft.com/office/drawing/2016/5/13/chartex" xmlns:cx8="http://schemas.microsoft.com/office/drawing/2016/5/14/chartex" xmlns:mc="http://schemas.openxmlformats.org/markup-compatibility/2006" xmlns:aink="http://schemas.microsoft.com/office/drawing/2016/ink" xmlns:am3d="http://schemas.microsoft.com/office/drawing/2017/model3d" xmlns:o="urn:schemas-microsoft-com:office:office" xmlns:r="http://schemas.openxmlformats.org/officeDocument/2006/relationships" xmlns:m="http://schemas.openxmlformats.org/officeDocument/2006/math" xmlns:v="urn:schemas-microsoft-com:vml" xmlns:wp14="http://schemas.microsoft.com/office/word/2010/wordprocessingDrawing" xmlns:wp="http://schemas.openxmlformats.org/drawingml/2006/wordprocessingDrawing" xmlns:w10="urn:schemas-microsoft-com:office:word" xmlns:w="http://schemas.openxmlformats.org/wordprocessingml/2006/main" xmlns:w14="http://schemas.microsoft.com/office/word/2010/wordml" xmlns:w15="http://schemas.microsoft.com/office/word/2012/wordml" xmlns:w16cid="http://schemas.microsoft.com/office/word/2016/wordml/cid" xmlns:w16se="http://schemas.microsoft.com/office/word/2015/wordml/symex" xmlns:wpg="http://schemas.microsoft.com/office/word/2010/wordprocessingGroup" xmlns:wpi="http://schemas.microsoft.com/office/word/2010/wordprocessingInk" xmlns:wne="http://schemas.microsoft.com/office/word/2006/wordml" xmlns:wps="http://schemas.microsoft.com/office/word/2010/wordprocessingShape" mc:Ignorable="w14 w15 w16se w16cid wp14">
   <w:body>
     <w:p>
       <w:pPr>
@@ -201,11 +201,20 @@
           <w:ilvl w:val="1"/>
           <w:numId w:val="1"/>
         </w:numPr>
-      </w:pPr>
-      <w:r>
+        <w:rPr>
+          <w:color w:val="FF0000"/>
+        </w:rPr>
+      </w:pPr>
+      <w:r>
+        <w:rPr>
+          <w:color w:val="FF0000"/>
+        </w:rPr>
         <w:t>The system should allow users to register with the system using a username and password</w:t>
       </w:r>
       <w:r>
+        <w:rPr>
+          <w:color w:val="FF0000"/>
+        </w:rPr>
         <w:t>.</w:t>
       </w:r>
     </w:p>
@@ -216,8 +225,14 @@
           <w:ilvl w:val="1"/>
           <w:numId w:val="1"/>
         </w:numPr>
-      </w:pPr>
-      <w:r>
+        <w:rPr>
+          <w:color w:val="FF0000"/>
+        </w:rPr>
+      </w:pPr>
+      <w:r>
+        <w:rPr>
+          <w:color w:val="FF0000"/>
+        </w:rPr>
         <w:t>Complexity rules regarding the password should be enforced.</w:t>
       </w:r>
     </w:p>
@@ -230,9 +245,15 @@
         </w:numPr>
       </w:pPr>
       <w:r>
+        <w:rPr>
+          <w:color w:val="FF0000"/>
+        </w:rPr>
         <w:t>Password storage should be salted and hashed.</w:t>
       </w:r>
       <w:r>
+        <w:rPr>
+          <w:color w:val="FF0000"/>
+        </w:rPr>
         <w:t xml:space="preserve"> </w:t>
       </w:r>
     </w:p>
@@ -325,30 +346,45 @@
           <w:ilvl w:val="1"/>
           <w:numId w:val="1"/>
         </w:numPr>
-      </w:pPr>
-      <w:r>
+        <w:rPr>
+          <w:color w:val="FF0000"/>
+        </w:rPr>
+      </w:pPr>
+      <w:r>
+        <w:rPr>
+          <w:color w:val="FF0000"/>
+        </w:rPr>
         <w:t xml:space="preserve">Reflect the </w:t>
       </w:r>
       <w:r>
+        <w:rPr>
+          <w:color w:val="FF0000"/>
+        </w:rPr>
         <w:t xml:space="preserve">supplied </w:t>
       </w:r>
       <w:r>
+        <w:rPr>
+          <w:color w:val="FF0000"/>
+        </w:rPr>
         <w:t>username provided in the above message</w:t>
       </w:r>
       <w:r>
+        <w:rPr>
+          <w:color w:val="FF0000"/>
+        </w:rPr>
         <w:t>. E</w:t>
       </w:r>
       <w:r>
+        <w:rPr>
+          <w:color w:val="FF0000"/>
+        </w:rPr>
         <w:t xml:space="preserve">nsure that this reflected parameter in not susceptible to XSS. </w:t>
       </w:r>
       <w:r>
-        <w:t xml:space="preserve">You are to write your own </w:t>
-      </w:r>
-      <w:r>
-        <w:t>sanitisation</w:t>
-      </w:r>
-      <w:r>
-        <w:t xml:space="preserve"> code for characters that can be utilised for XSS. </w:t>
+        <w:rPr>
+          <w:color w:val="FF0000"/>
+        </w:rPr>
+        <w:t xml:space="preserve">You are to write your own sanitisation code for characters that can be utilised for XSS. </w:t>
       </w:r>
     </w:p>
     <w:p>
@@ -358,14 +394,26 @@
           <w:ilvl w:val="1"/>
           <w:numId w:val="1"/>
         </w:numPr>
-      </w:pPr>
-      <w:r>
+        <w:rPr>
+          <w:color w:val="FF0000"/>
+        </w:rPr>
+      </w:pPr>
+      <w:r>
+        <w:rPr>
+          <w:color w:val="FF0000"/>
+        </w:rPr>
         <w:t>Lockout after 5 attempts for 3</w:t>
       </w:r>
       <w:r>
+        <w:rPr>
+          <w:color w:val="FF0000"/>
+        </w:rPr>
         <w:t xml:space="preserve"> minutes</w:t>
       </w:r>
       <w:r>
+        <w:rPr>
+          <w:color w:val="FF0000"/>
+        </w:rPr>
         <w:t>.</w:t>
       </w:r>
     </w:p>
@@ -429,14 +477,26 @@
           <w:ilvl w:val="1"/>
           <w:numId w:val="1"/>
         </w:numPr>
-      </w:pPr>
-      <w:r>
+        <w:rPr>
+          <w:color w:val="FF0000"/>
+        </w:rPr>
+      </w:pPr>
+      <w:r>
+        <w:rPr>
+          <w:color w:val="FF0000"/>
+        </w:rPr>
         <w:t>The system should gree</w:t>
       </w:r>
       <w:r>
+        <w:rPr>
+          <w:color w:val="FF0000"/>
+        </w:rPr>
         <w:t>t the user by their username</w:t>
       </w:r>
       <w:r>
+        <w:rPr>
+          <w:color w:val="FF0000"/>
+        </w:rPr>
         <w:t>.</w:t>
       </w:r>
     </w:p>
@@ -447,17 +507,32 @@
           <w:ilvl w:val="1"/>
           <w:numId w:val="1"/>
         </w:numPr>
-      </w:pPr>
-      <w:r>
+        <w:rPr>
+          <w:color w:val="FF0000"/>
+        </w:rPr>
+      </w:pPr>
+      <w:r>
+        <w:rPr>
+          <w:color w:val="FF0000"/>
+        </w:rPr>
         <w:t xml:space="preserve">Create an active </w:t>
       </w:r>
       <w:r>
+        <w:rPr>
+          <w:color w:val="FF0000"/>
+        </w:rPr>
         <w:t xml:space="preserve">authenticated </w:t>
       </w:r>
       <w:r>
+        <w:rPr>
+          <w:color w:val="FF0000"/>
+        </w:rPr>
         <w:t>session</w:t>
       </w:r>
       <w:r>
+        <w:rPr>
+          <w:color w:val="FF0000"/>
+        </w:rPr>
         <w:t>.</w:t>
       </w:r>
     </w:p>
@@ -468,20 +543,38 @@
           <w:ilvl w:val="1"/>
           <w:numId w:val="1"/>
         </w:numPr>
-      </w:pPr>
-      <w:r>
+        <w:rPr>
+          <w:color w:val="FF0000"/>
+        </w:rPr>
+      </w:pPr>
+      <w:r>
+        <w:rPr>
+          <w:color w:val="FF0000"/>
+        </w:rPr>
         <w:t xml:space="preserve">Allow for the authenticated user to view some pages </w:t>
       </w:r>
       <w:r>
+        <w:rPr>
+          <w:color w:val="FF0000"/>
+        </w:rPr>
         <w:t xml:space="preserve">(at least two) </w:t>
       </w:r>
       <w:r>
+        <w:rPr>
+          <w:color w:val="FF0000"/>
+        </w:rPr>
         <w:t>that an unauthenticated user will not have access to</w:t>
       </w:r>
       <w:r>
+        <w:rPr>
+          <w:color w:val="FF0000"/>
+        </w:rPr>
         <w:t>.</w:t>
       </w:r>
       <w:r>
+        <w:rPr>
+          <w:color w:val="FF0000"/>
+        </w:rPr>
         <w:t xml:space="preserve"> </w:t>
       </w:r>
     </w:p>
@@ -492,11 +585,20 @@
           <w:ilvl w:val="1"/>
           <w:numId w:val="1"/>
         </w:numPr>
-      </w:pPr>
-      <w:r>
+        <w:rPr>
+          <w:color w:val="FF0000"/>
+        </w:rPr>
+      </w:pPr>
+      <w:r>
+        <w:rPr>
+          <w:color w:val="FF0000"/>
+        </w:rPr>
         <w:t>Allow for the user to logout</w:t>
       </w:r>
       <w:r>
+        <w:rPr>
+          <w:color w:val="FF0000"/>
+        </w:rPr>
         <w:t xml:space="preserve"> securely. </w:t>
       </w:r>
     </w:p>
@@ -507,8 +609,14 @@
           <w:ilvl w:val="1"/>
           <w:numId w:val="1"/>
         </w:numPr>
-      </w:pPr>
-      <w:r>
+        <w:rPr>
+          <w:color w:val="FF0000"/>
+        </w:rPr>
+      </w:pPr>
+      <w:r>
+        <w:rPr>
+          <w:color w:val="FF0000"/>
+        </w:rPr>
         <w:t>Lockout after 10 minutes of inactivity.</w:t>
       </w:r>
     </w:p>
@@ -519,8 +627,14 @@
           <w:ilvl w:val="1"/>
           <w:numId w:val="1"/>
         </w:numPr>
-      </w:pPr>
-      <w:r>
+        <w:rPr>
+          <w:color w:val="FF0000"/>
+        </w:rPr>
+      </w:pPr>
+      <w:r>
+        <w:rPr>
+          <w:color w:val="FF0000"/>
+        </w:rPr>
         <w:t>Max session duration of one hour irrespective of in session activity.</w:t>
       </w:r>
     </w:p>
@@ -593,8 +707,14 @@
           <w:ilvl w:val="1"/>
           <w:numId w:val="1"/>
         </w:numPr>
-      </w:pPr>
-      <w:r>
+        <w:rPr>
+          <w:color w:val="FF0000"/>
+        </w:rPr>
+      </w:pPr>
+      <w:r>
+        <w:rPr>
+          <w:color w:val="FF0000"/>
+        </w:rPr>
         <w:t>Authenticated users should be capable of changing their password.</w:t>
       </w:r>
     </w:p>
@@ -605,8 +725,14 @@
           <w:ilvl w:val="1"/>
           <w:numId w:val="1"/>
         </w:numPr>
-      </w:pPr>
-      <w:r>
+        <w:rPr>
+          <w:color w:val="FF0000"/>
+        </w:rPr>
+      </w:pPr>
+      <w:r>
+        <w:rPr>
+          <w:color w:val="FF0000"/>
+        </w:rPr>
         <w:t>Complexity rules regarding the password should be enforced.</w:t>
       </w:r>
     </w:p>
@@ -617,11 +743,20 @@
           <w:ilvl w:val="1"/>
           <w:numId w:val="1"/>
         </w:numPr>
-      </w:pPr>
-      <w:r>
+        <w:rPr>
+          <w:color w:val="FF0000"/>
+        </w:rPr>
+      </w:pPr>
+      <w:r>
+        <w:rPr>
+          <w:color w:val="FF0000"/>
+        </w:rPr>
         <w:t xml:space="preserve">On password change the active session </w:t>
       </w:r>
       <w:r>
+        <w:rPr>
+          <w:color w:val="FF0000"/>
+        </w:rPr>
         <w:t>should be expired.</w:t>
       </w:r>
     </w:p>
@@ -632,8 +767,14 @@
           <w:ilvl w:val="1"/>
           <w:numId w:val="1"/>
         </w:numPr>
-      </w:pPr>
-      <w:r>
+        <w:rPr>
+          <w:color w:val="FF0000"/>
+        </w:rPr>
+      </w:pPr>
+      <w:r>
+        <w:rPr>
+          <w:color w:val="FF0000"/>
+        </w:rPr>
         <w:t>The user will have to re-authenticate using new credentials to gain access to the system.</w:t>
       </w:r>
     </w:p>
@@ -644,17 +785,32 @@
           <w:ilvl w:val="1"/>
           <w:numId w:val="1"/>
         </w:numPr>
-      </w:pPr>
-      <w:r>
+        <w:rPr>
+          <w:color w:val="FF0000"/>
+        </w:rPr>
+      </w:pPr>
+      <w:r>
+        <w:rPr>
+          <w:color w:val="FF0000"/>
+        </w:rPr>
         <w:t>No out of band</w:t>
       </w:r>
       <w:r>
+        <w:rPr>
+          <w:color w:val="FF0000"/>
+        </w:rPr>
         <w:t xml:space="preserve"> </w:t>
       </w:r>
       <w:r>
+        <w:rPr>
+          <w:color w:val="FF0000"/>
+        </w:rPr>
         <w:t>communication,</w:t>
       </w:r>
       <w:r>
+        <w:rPr>
+          <w:color w:val="FF0000"/>
+        </w:rPr>
         <w:t xml:space="preserve"> mechanism is required to inform the user that their credentials has been updated. </w:t>
       </w:r>
     </w:p>
@@ -665,14 +821,26 @@
           <w:ilvl w:val="1"/>
           <w:numId w:val="1"/>
         </w:numPr>
-      </w:pPr>
-      <w:r>
+        <w:rPr>
+          <w:color w:val="FF0000"/>
+        </w:rPr>
+      </w:pPr>
+      <w:r>
+        <w:rPr>
+          <w:color w:val="FF0000"/>
+        </w:rPr>
         <w:t xml:space="preserve">You are to implement Cross Site Request Forgery (CSRF) </w:t>
       </w:r>
       <w:r>
+        <w:rPr>
+          <w:color w:val="FF0000"/>
+        </w:rPr>
         <w:t xml:space="preserve">protection </w:t>
       </w:r>
       <w:r>
+        <w:rPr>
+          <w:color w:val="FF0000"/>
+        </w:rPr>
         <w:t xml:space="preserve">on this page. </w:t>
       </w:r>
     </w:p>
@@ -688,15 +856,7 @@
         <w:t xml:space="preserve">Note: </w:t>
       </w:r>
       <w:r>
-        <w:t xml:space="preserve">“In the real world” the values contained in this request </w:t>
-      </w:r>
-      <w:proofErr w:type="gramStart"/>
-      <w:r>
-        <w:t>would be passed</w:t>
-      </w:r>
-      <w:proofErr w:type="gramEnd"/>
-      <w:r>
-        <w:t xml:space="preserve"> as a POST request. </w:t>
+        <w:t xml:space="preserve">“In the real world” the values contained in this request would be passed as a POST request. </w:t>
       </w:r>
       <w:r>
         <w:rPr>
@@ -810,9 +970,13 @@
         </w:numPr>
         <w:rPr>
           <w:b/>
-        </w:rPr>
-      </w:pPr>
-      <w:r>
+          <w:color w:val="FF0000"/>
+        </w:rPr>
+      </w:pPr>
+      <w:r>
+        <w:rPr>
+          <w:color w:val="FF0000"/>
+        </w:rPr>
         <w:t>This users authentication details are as follows</w:t>
       </w:r>
     </w:p>
@@ -820,8 +984,14 @@
       <w:pPr>
         <w:pStyle w:val="ListParagraph"/>
         <w:ind w:left="1440"/>
-      </w:pPr>
-      <w:r>
+        <w:rPr>
+          <w:color w:val="FF0000"/>
+        </w:rPr>
+      </w:pPr>
+      <w:r>
+        <w:rPr>
+          <w:color w:val="FF0000"/>
+        </w:rPr>
         <w:t xml:space="preserve">Username = “ADMIN” </w:t>
       </w:r>
     </w:p>
@@ -829,14 +999,15 @@
       <w:pPr>
         <w:pStyle w:val="ListParagraph"/>
         <w:ind w:left="1440"/>
-      </w:pPr>
-      <w:proofErr w:type="gramStart"/>
-      <w:r>
-        <w:t>Password  =</w:t>
-      </w:r>
-      <w:proofErr w:type="gramEnd"/>
-      <w:r>
-        <w:t xml:space="preserve"> “SAD_2019!”</w:t>
+        <w:rPr>
+          <w:color w:val="FF0000"/>
+        </w:rPr>
+      </w:pPr>
+      <w:r>
+        <w:rPr>
+          <w:color w:val="FF0000"/>
+        </w:rPr>
+        <w:t>Password  = “SAD_2019!”</w:t>
       </w:r>
     </w:p>
     <w:p>
@@ -851,93 +1022,99 @@
         </w:rPr>
       </w:pPr>
       <w:r>
-        <w:t>This account is to be created, when your database is being created.</w:t>
-      </w:r>
-    </w:p>
-    <w:p>
-      <w:pPr>
-        <w:rPr>
-          <w:b/>
-        </w:rPr>
-      </w:pPr>
-    </w:p>
-    <w:p>
-      <w:pPr>
-        <w:rPr>
-          <w:b/>
-        </w:rPr>
-      </w:pPr>
-    </w:p>
-    <w:p>
-      <w:r>
-        <w:rPr>
-          <w:b/>
-        </w:rPr>
-        <w:t>Testing</w:t>
-      </w:r>
-      <w:r>
-        <w:rPr>
-          <w:b/>
-        </w:rPr>
-        <w:tab/>
-      </w:r>
-      <w:r>
-        <w:tab/>
-      </w:r>
-      <w:r>
-        <w:tab/>
-      </w:r>
-      <w:r>
-        <w:tab/>
-      </w:r>
-      <w:r>
-        <w:tab/>
-      </w:r>
-      <w:r>
-        <w:tab/>
-      </w:r>
-      <w:r>
-        <w:tab/>
-      </w:r>
-      <w:r>
-        <w:tab/>
-      </w:r>
-      <w:r>
-        <w:rPr>
-          <w:b/>
-          <w:color w:val="2E74B5" w:themeColor="accent1" w:themeShade="BF"/>
-        </w:rPr>
-        <w:t>(30% for Test Cases and Results</w:t>
-      </w:r>
-      <w:r>
-        <w:rPr>
-          <w:b/>
-          <w:color w:val="2E74B5" w:themeColor="accent1" w:themeShade="BF"/>
-        </w:rPr>
-        <w:t>)</w:t>
-      </w:r>
-    </w:p>
-    <w:p>
-      <w:r>
-        <w:t>Your documentation should include</w:t>
-      </w:r>
-      <w:r>
-        <w:t xml:space="preserve"> security</w:t>
-      </w:r>
-      <w:r>
-        <w:t xml:space="preserve"> test cases and test results for all implemented functionality.</w:t>
-      </w:r>
-      <w:r>
-        <w:t xml:space="preserve"> In t</w:t>
-      </w:r>
-      <w:r>
-        <w:t xml:space="preserve">his component of the report should highlight what security features you are </w:t>
-      </w:r>
-      <w:r>
-        <w:t>assessing, the tests you performed along with the results.</w:t>
+        <w:rPr>
+          <w:color w:val="FF0000"/>
+        </w:rPr>
+        <w:t>This account is to be created, when your database is being create</w:t>
+      </w:r>
+      <w:r>
+        <w:t>d.</w:t>
       </w:r>
       <w:bookmarkStart w:id="0" w:name="_GoBack"/>
       <w:bookmarkEnd w:id="0"/>
+    </w:p>
+    <w:p>
+      <w:pPr>
+        <w:rPr>
+          <w:b/>
+        </w:rPr>
+      </w:pPr>
+    </w:p>
+    <w:p>
+      <w:pPr>
+        <w:rPr>
+          <w:b/>
+        </w:rPr>
+      </w:pPr>
+    </w:p>
+    <w:p>
+      <w:r>
+        <w:rPr>
+          <w:b/>
+        </w:rPr>
+        <w:t>Testing</w:t>
+      </w:r>
+      <w:r>
+        <w:rPr>
+          <w:b/>
+        </w:rPr>
+        <w:tab/>
+      </w:r>
+      <w:r>
+        <w:tab/>
+      </w:r>
+      <w:r>
+        <w:tab/>
+      </w:r>
+      <w:r>
+        <w:tab/>
+      </w:r>
+      <w:r>
+        <w:tab/>
+      </w:r>
+      <w:r>
+        <w:tab/>
+      </w:r>
+      <w:r>
+        <w:tab/>
+      </w:r>
+      <w:r>
+        <w:tab/>
+      </w:r>
+      <w:r>
+        <w:rPr>
+          <w:b/>
+          <w:color w:val="2E74B5" w:themeColor="accent1" w:themeShade="BF"/>
+        </w:rPr>
+        <w:t>(30% for Test Cases and Results</w:t>
+      </w:r>
+      <w:r>
+        <w:rPr>
+          <w:b/>
+          <w:color w:val="2E74B5" w:themeColor="accent1" w:themeShade="BF"/>
+        </w:rPr>
+        <w:t>)</w:t>
+      </w:r>
+    </w:p>
+    <w:p>
+      <w:r>
+        <w:t>Your documentation should include</w:t>
+      </w:r>
+      <w:r>
+        <w:t xml:space="preserve"> security</w:t>
+      </w:r>
+      <w:r>
+        <w:t xml:space="preserve"> test cases and test results for all implemented functionality.</w:t>
+      </w:r>
+      <w:r>
+        <w:t xml:space="preserve"> In t</w:t>
+      </w:r>
+      <w:r>
+        <w:t xml:space="preserve">his component of the report should highlight what security features you are </w:t>
+      </w:r>
+      <w:r>
+        <w:t>assessing, the tests you performed along with the results.</w:t>
+      </w:r>
     </w:p>
     <w:sectPr>
       <w:pgSz w:w="11906" w:h="16838"/>
@@ -950,7 +1127,7 @@
 </file>
 
 <file path=word/numbering.xml><?xml version="1.0" encoding="utf-8"?>
-<w:numbering xmlns:wpc="http://schemas.microsoft.com/office/word/2010/wordprocessingCanvas" xmlns:cx="http://schemas.microsoft.com/office/drawing/2014/chartex" xmlns:cx1="http://schemas.microsoft.com/office/drawing/2015/9/8/chartex" xmlns:mc="http://schemas.openxmlformats.org/markup-compatibility/2006" xmlns:o="urn:schemas-microsoft-com:office:office" xmlns:r="http://schemas.openxmlformats.org/officeDocument/2006/relationships" xmlns:m="http://schemas.openxmlformats.org/officeDocument/2006/math" xmlns:v="urn:schemas-microsoft-com:vml" xmlns:wp14="http://schemas.microsoft.com/office/word/2010/wordprocessingDrawing" xmlns:wp="http://schemas.openxmlformats.org/drawingml/2006/wordprocessingDrawing" xmlns:w10="urn:schemas-microsoft-com:office:word" xmlns:w="http://schemas.openxmlformats.org/wordprocessingml/2006/main" xmlns:w14="http://schemas.microsoft.com/office/word/2010/wordml" xmlns:w15="http://schemas.microsoft.com/office/word/2012/wordml" xmlns:w16se="http://schemas.microsoft.com/office/word/2015/wordml/symex" xmlns:wpg="http://schemas.microsoft.com/office/word/2010/wordprocessingGroup" xmlns:wpi="http://schemas.microsoft.com/office/word/2010/wordprocessingInk" xmlns:wne="http://schemas.microsoft.com/office/word/2006/wordml" xmlns:wps="http://schemas.microsoft.com/office/word/2010/wordprocessingShape" mc:Ignorable="w14 w15 w16se wp14">
+<w:numbering xmlns:wpc="http://schemas.microsoft.com/office/word/2010/wordprocessingCanvas" xmlns:cx="http://schemas.microsoft.com/office/drawing/2014/chartex" xmlns:cx1="http://schemas.microsoft.com/office/drawing/2015/9/8/chartex" xmlns:cx2="http://schemas.microsoft.com/office/drawing/2015/10/21/chartex" xmlns:cx3="http://schemas.microsoft.com/office/drawing/2016/5/9/chartex" xmlns:cx4="http://schemas.microsoft.com/office/drawing/2016/5/10/chartex" xmlns:cx5="http://schemas.microsoft.com/office/drawing/2016/5/11/chartex" xmlns:cx6="http://schemas.microsoft.com/office/drawing/2016/5/12/chartex" xmlns:cx7="http://schemas.microsoft.com/office/drawing/2016/5/13/chartex" xmlns:cx8="http://schemas.microsoft.com/office/drawing/2016/5/14/chartex" xmlns:mc="http://schemas.openxmlformats.org/markup-compatibility/2006" xmlns:aink="http://schemas.microsoft.com/office/drawing/2016/ink" xmlns:am3d="http://schemas.microsoft.com/office/drawing/2017/model3d" xmlns:o="urn:schemas-microsoft-com:office:office" xmlns:r="http://schemas.openxmlformats.org/officeDocument/2006/relationships" xmlns:m="http://schemas.openxmlformats.org/officeDocument/2006/math" xmlns:v="urn:schemas-microsoft-com:vml" xmlns:wp14="http://schemas.microsoft.com/office/word/2010/wordprocessingDrawing" xmlns:wp="http://schemas.openxmlformats.org/drawingml/2006/wordprocessingDrawing" xmlns:w10="urn:schemas-microsoft-com:office:word" xmlns:w="http://schemas.openxmlformats.org/wordprocessingml/2006/main" xmlns:w14="http://schemas.microsoft.com/office/word/2010/wordml" xmlns:w15="http://schemas.microsoft.com/office/word/2012/wordml" xmlns:w16cid="http://schemas.microsoft.com/office/word/2016/wordml/cid" xmlns:w16se="http://schemas.microsoft.com/office/word/2015/wordml/symex" xmlns:wpg="http://schemas.microsoft.com/office/word/2010/wordprocessingGroup" xmlns:wpi="http://schemas.microsoft.com/office/word/2010/wordprocessingInk" xmlns:wne="http://schemas.microsoft.com/office/word/2006/wordml" xmlns:wps="http://schemas.microsoft.com/office/word/2010/wordprocessingShape" mc:Ignorable="w14 w15 w16se w16cid wp14">
   <w:abstractNum w:abstractNumId="0" w15:restartNumberingAfterBreak="0">
     <w:nsid w:val="159069F2"/>
     <w:multiLevelType w:val="hybridMultilevel"/>
@@ -1651,7 +1828,7 @@
 </file>
 
 <file path=word/styles.xml><?xml version="1.0" encoding="utf-8"?>
-<w:styles xmlns:mc="http://schemas.openxmlformats.org/markup-compatibility/2006" xmlns:r="http://schemas.openxmlformats.org/officeDocument/2006/relationships" xmlns:w="http://schemas.openxmlformats.org/wordprocessingml/2006/main" xmlns:w14="http://schemas.microsoft.com/office/word/2010/wordml" xmlns:w15="http://schemas.microsoft.com/office/word/2012/wordml" xmlns:w16se="http://schemas.microsoft.com/office/word/2015/wordml/symex" mc:Ignorable="w14 w15 w16se">
+<w:styles xmlns:mc="http://schemas.openxmlformats.org/markup-compatibility/2006" xmlns:r="http://schemas.openxmlformats.org/officeDocument/2006/relationships" xmlns:w="http://schemas.openxmlformats.org/wordprocessingml/2006/main" xmlns:w14="http://schemas.microsoft.com/office/word/2010/wordml" xmlns:w15="http://schemas.microsoft.com/office/word/2012/wordml" xmlns:w16cid="http://schemas.microsoft.com/office/word/2016/wordml/cid" xmlns:w16se="http://schemas.microsoft.com/office/word/2015/wordml/symex" mc:Ignorable="w14 w15 w16se w16cid">
   <w:docDefaults>
     <w:rPrDefault>
       <w:rPr>
@@ -1667,7 +1844,7 @@
       </w:pPr>
     </w:pPrDefault>
   </w:docDefaults>
-  <w:latentStyles w:defLockedState="0" w:defUIPriority="99" w:defSemiHidden="0" w:defUnhideWhenUsed="0" w:defQFormat="0" w:count="371">
+  <w:latentStyles w:defLockedState="0" w:defUIPriority="99" w:defSemiHidden="0" w:defUnhideWhenUsed="0" w:defQFormat="0" w:count="376">
     <w:lsdException w:name="Normal" w:uiPriority="0" w:qFormat="1"/>
     <w:lsdException w:name="heading 1" w:uiPriority="9" w:qFormat="1"/>
     <w:lsdException w:name="heading 2" w:semiHidden="1" w:uiPriority="9" w:unhideWhenUsed="1" w:qFormat="1"/>
@@ -1773,7 +1950,6 @@
     <w:lsdException w:name="HTML Sample" w:semiHidden="1" w:unhideWhenUsed="1"/>
     <w:lsdException w:name="HTML Typewriter" w:semiHidden="1" w:unhideWhenUsed="1"/>
     <w:lsdException w:name="HTML Variable" w:semiHidden="1" w:unhideWhenUsed="1"/>
-    <w:lsdException w:name="Normal Table" w:semiHidden="1" w:unhideWhenUsed="1"/>
     <w:lsdException w:name="annotation subject" w:semiHidden="1" w:unhideWhenUsed="1"/>
     <w:lsdException w:name="No List" w:semiHidden="1" w:unhideWhenUsed="1"/>
     <w:lsdException w:name="Outline List 1" w:semiHidden="1" w:unhideWhenUsed="1"/>
@@ -1816,11 +1992,8 @@
     <w:lsdException w:name="Table Contemporary" w:semiHidden="1" w:unhideWhenUsed="1"/>
     <w:lsdException w:name="Table Elegant" w:semiHidden="1" w:unhideWhenUsed="1"/>
     <w:lsdException w:name="Table Professional" w:semiHidden="1" w:unhideWhenUsed="1"/>
-    <w:lsdException w:name="Table Subtle 1" w:semiHidden="1" w:unhideWhenUsed="1"/>
     <w:lsdException w:name="Table Subtle 2" w:semiHidden="1" w:unhideWhenUsed="1"/>
     <w:lsdException w:name="Table Web 1" w:semiHidden="1" w:unhideWhenUsed="1"/>
-    <w:lsdException w:name="Table Web 2" w:semiHidden="1" w:unhideWhenUsed="1"/>
-    <w:lsdException w:name="Table Web 3" w:semiHidden="1" w:unhideWhenUsed="1"/>
     <w:lsdException w:name="Balloon Text" w:semiHidden="1" w:unhideWhenUsed="1"/>
     <w:lsdException w:name="Table Grid" w:uiPriority="39"/>
     <w:lsdException w:name="Table Theme" w:semiHidden="1" w:unhideWhenUsed="1"/>
@@ -2039,6 +2212,11 @@
     <w:lsdException w:name="List Table 5 Dark Accent 6" w:uiPriority="50"/>
     <w:lsdException w:name="List Table 6 Colorful Accent 6" w:uiPriority="51"/>
     <w:lsdException w:name="List Table 7 Colorful Accent 6" w:uiPriority="52"/>
+    <w:lsdException w:name="Mention" w:semiHidden="1" w:unhideWhenUsed="1"/>
+    <w:lsdException w:name="Smart Hyperlink" w:semiHidden="1" w:unhideWhenUsed="1"/>
+    <w:lsdException w:name="Hashtag" w:semiHidden="1" w:unhideWhenUsed="1"/>
+    <w:lsdException w:name="Unresolved Mention" w:semiHidden="1" w:unhideWhenUsed="1"/>
+    <w:lsdException w:name="Smart Link" w:semiHidden="1" w:unhideWhenUsed="1"/>
   </w:latentStyles>
   <w:style w:type="paragraph" w:default="1" w:styleId="Normal">
     <w:name w:val="Normal"/>

</xml_diff>